<commit_message>
🌿: Tuesday, May 30, 2023 at 10:06:50 AM Eastern European Summer Time
</commit_message>
<xml_diff>
--- a/year1-term2/Calculus/lb3/звіт.docx
+++ b/year1-term2/Calculus/lb3/звіт.docx
@@ -221,13 +221,8 @@
       </w:r>
       <w:r>
         <w:tab/>
-        <w:t xml:space="preserve">Л. М. </w:t>
-      </w:r>
-      <w:proofErr w:type="spellStart"/>
-      <w:r>
-        <w:t>Самсика</w:t>
-      </w:r>
-      <w:proofErr w:type="spellEnd"/>
+        <w:t>Л. М. Самсика</w:t>
+      </w:r>
     </w:p>
     <w:p>
       <w:pPr>
@@ -301,12 +296,13 @@
       <w:r>
         <w:rPr>
           <w:noProof/>
+          <w:lang w:val="en-US"/>
         </w:rPr>
         <w:drawing>
-          <wp:inline distT="0" distB="0" distL="0" distR="0" wp14:anchorId="26846A85" wp14:editId="3CE9DFCA">
-            <wp:extent cx="6301740" cy="3543300"/>
-            <wp:effectExtent l="0" t="0" r="3810" b="0"/>
-            <wp:docPr id="6" name="Рисунок 6"/>
+          <wp:inline distT="0" distB="0" distL="0" distR="0" wp14:anchorId="7162CA1B" wp14:editId="5F0F3845">
+            <wp:extent cx="6299200" cy="7975600"/>
+            <wp:effectExtent l="0" t="0" r="6350" b="6350"/>
+            <wp:docPr id="1" name="Рисунок 1"/>
             <wp:cNvGraphicFramePr>
               <a:graphicFrameLocks xmlns:a="http://schemas.openxmlformats.org/drawingml/2006/main" noChangeAspect="1"/>
             </wp:cNvGraphicFramePr>
@@ -314,23 +310,36 @@
               <a:graphicData uri="http://schemas.openxmlformats.org/drawingml/2006/picture">
                 <pic:pic xmlns:pic="http://schemas.openxmlformats.org/drawingml/2006/picture">
                   <pic:nvPicPr>
-                    <pic:cNvPr id="1" name=""/>
-                    <pic:cNvPicPr/>
+                    <pic:cNvPr id="0" name="Picture 1"/>
+                    <pic:cNvPicPr>
+                      <a:picLocks noChangeAspect="1" noChangeArrowheads="1"/>
+                    </pic:cNvPicPr>
                   </pic:nvPicPr>
                   <pic:blipFill>
-                    <a:blip r:embed="rId8"/>
+                    <a:blip r:embed="rId8" cstate="print">
+                      <a:extLst>
+                        <a:ext uri="{28A0092B-C50C-407E-A947-70E740481C1C}">
+                          <a14:useLocalDpi xmlns:a14="http://schemas.microsoft.com/office/drawing/2010/main" val="0"/>
+                        </a:ext>
+                      </a:extLst>
+                    </a:blip>
+                    <a:srcRect/>
                     <a:stretch>
                       <a:fillRect/>
                     </a:stretch>
                   </pic:blipFill>
-                  <pic:spPr>
+                  <pic:spPr bwMode="auto">
                     <a:xfrm>
                       <a:off x="0" y="0"/>
-                      <a:ext cx="6301740" cy="3543300"/>
+                      <a:ext cx="6299200" cy="7975600"/>
                     </a:xfrm>
                     <a:prstGeom prst="rect">
                       <a:avLst/>
                     </a:prstGeom>
+                    <a:noFill/>
+                    <a:ln>
+                      <a:noFill/>
+                    </a:ln>
                   </pic:spPr>
                 </pic:pic>
               </a:graphicData>
@@ -342,6 +351,271 @@
     <w:p>
       <w:pPr>
         <w:spacing w:before="0" w:after="0" w:line="360" w:lineRule="auto"/>
+        <w:jc w:val="center"/>
+        <w:rPr>
+          <w:lang w:val="en-US"/>
+        </w:rPr>
+      </w:pPr>
+      <w:r>
+        <w:rPr>
+          <w:noProof/>
+          <w:lang w:val="en-US"/>
+        </w:rPr>
+        <w:lastRenderedPageBreak/>
+        <w:drawing>
+          <wp:inline distT="0" distB="0" distL="0" distR="0" wp14:anchorId="58598E8D" wp14:editId="404E9AA6">
+            <wp:extent cx="6000750" cy="9251950"/>
+            <wp:effectExtent l="0" t="0" r="0" b="6350"/>
+            <wp:docPr id="2" name="Рисунок 2"/>
+            <wp:cNvGraphicFramePr>
+              <a:graphicFrameLocks xmlns:a="http://schemas.openxmlformats.org/drawingml/2006/main" noChangeAspect="1"/>
+            </wp:cNvGraphicFramePr>
+            <a:graphic xmlns:a="http://schemas.openxmlformats.org/drawingml/2006/main">
+              <a:graphicData uri="http://schemas.openxmlformats.org/drawingml/2006/picture">
+                <pic:pic xmlns:pic="http://schemas.openxmlformats.org/drawingml/2006/picture">
+                  <pic:nvPicPr>
+                    <pic:cNvPr id="0" name="Picture 2"/>
+                    <pic:cNvPicPr>
+                      <a:picLocks noChangeAspect="1" noChangeArrowheads="1"/>
+                    </pic:cNvPicPr>
+                  </pic:nvPicPr>
+                  <pic:blipFill>
+                    <a:blip r:embed="rId9" cstate="print">
+                      <a:extLst>
+                        <a:ext uri="{28A0092B-C50C-407E-A947-70E740481C1C}">
+                          <a14:useLocalDpi xmlns:a14="http://schemas.microsoft.com/office/drawing/2010/main" val="0"/>
+                        </a:ext>
+                      </a:extLst>
+                    </a:blip>
+                    <a:srcRect/>
+                    <a:stretch>
+                      <a:fillRect/>
+                    </a:stretch>
+                  </pic:blipFill>
+                  <pic:spPr bwMode="auto">
+                    <a:xfrm>
+                      <a:off x="0" y="0"/>
+                      <a:ext cx="6000750" cy="9251950"/>
+                    </a:xfrm>
+                    <a:prstGeom prst="rect">
+                      <a:avLst/>
+                    </a:prstGeom>
+                    <a:noFill/>
+                    <a:ln>
+                      <a:noFill/>
+                    </a:ln>
+                  </pic:spPr>
+                </pic:pic>
+              </a:graphicData>
+            </a:graphic>
+          </wp:inline>
+        </w:drawing>
+      </w:r>
+    </w:p>
+    <w:p>
+      <w:pPr>
+        <w:spacing w:before="0" w:after="0" w:line="360" w:lineRule="auto"/>
+        <w:jc w:val="center"/>
+        <w:rPr>
+          <w:lang w:val="en-US"/>
+        </w:rPr>
+      </w:pPr>
+      <w:r>
+        <w:rPr>
+          <w:noProof/>
+          <w:lang w:val="en-US"/>
+        </w:rPr>
+        <w:lastRenderedPageBreak/>
+        <w:drawing>
+          <wp:inline distT="0" distB="0" distL="0" distR="0" wp14:anchorId="702A4928" wp14:editId="1258A0ED">
+            <wp:extent cx="6299200" cy="7899400"/>
+            <wp:effectExtent l="0" t="0" r="6350" b="6350"/>
+            <wp:docPr id="3" name="Рисунок 3"/>
+            <wp:cNvGraphicFramePr>
+              <a:graphicFrameLocks xmlns:a="http://schemas.openxmlformats.org/drawingml/2006/main" noChangeAspect="1"/>
+            </wp:cNvGraphicFramePr>
+            <a:graphic xmlns:a="http://schemas.openxmlformats.org/drawingml/2006/main">
+              <a:graphicData uri="http://schemas.openxmlformats.org/drawingml/2006/picture">
+                <pic:pic xmlns:pic="http://schemas.openxmlformats.org/drawingml/2006/picture">
+                  <pic:nvPicPr>
+                    <pic:cNvPr id="0" name="Picture 3"/>
+                    <pic:cNvPicPr>
+                      <a:picLocks noChangeAspect="1" noChangeArrowheads="1"/>
+                    </pic:cNvPicPr>
+                  </pic:nvPicPr>
+                  <pic:blipFill>
+                    <a:blip r:embed="rId10" cstate="print">
+                      <a:extLst>
+                        <a:ext uri="{28A0092B-C50C-407E-A947-70E740481C1C}">
+                          <a14:useLocalDpi xmlns:a14="http://schemas.microsoft.com/office/drawing/2010/main" val="0"/>
+                        </a:ext>
+                      </a:extLst>
+                    </a:blip>
+                    <a:srcRect/>
+                    <a:stretch>
+                      <a:fillRect/>
+                    </a:stretch>
+                  </pic:blipFill>
+                  <pic:spPr bwMode="auto">
+                    <a:xfrm>
+                      <a:off x="0" y="0"/>
+                      <a:ext cx="6299200" cy="7899400"/>
+                    </a:xfrm>
+                    <a:prstGeom prst="rect">
+                      <a:avLst/>
+                    </a:prstGeom>
+                    <a:noFill/>
+                    <a:ln>
+                      <a:noFill/>
+                    </a:ln>
+                  </pic:spPr>
+                </pic:pic>
+              </a:graphicData>
+            </a:graphic>
+          </wp:inline>
+        </w:drawing>
+      </w:r>
+    </w:p>
+    <w:p>
+      <w:pPr>
+        <w:spacing w:before="0" w:after="0" w:line="360" w:lineRule="auto"/>
+        <w:jc w:val="center"/>
+        <w:rPr>
+          <w:lang w:val="en-US"/>
+        </w:rPr>
+      </w:pPr>
+      <w:r>
+        <w:rPr>
+          <w:noProof/>
+          <w:lang w:val="en-US"/>
+        </w:rPr>
+        <w:lastRenderedPageBreak/>
+        <w:drawing>
+          <wp:inline distT="0" distB="0" distL="0" distR="0" wp14:anchorId="2E6D346A" wp14:editId="7EE817DB">
+            <wp:extent cx="5670550" cy="9245600"/>
+            <wp:effectExtent l="0" t="0" r="6350" b="0"/>
+            <wp:docPr id="4" name="Рисунок 4"/>
+            <wp:cNvGraphicFramePr>
+              <a:graphicFrameLocks xmlns:a="http://schemas.openxmlformats.org/drawingml/2006/main" noChangeAspect="1"/>
+            </wp:cNvGraphicFramePr>
+            <a:graphic xmlns:a="http://schemas.openxmlformats.org/drawingml/2006/main">
+              <a:graphicData uri="http://schemas.openxmlformats.org/drawingml/2006/picture">
+                <pic:pic xmlns:pic="http://schemas.openxmlformats.org/drawingml/2006/picture">
+                  <pic:nvPicPr>
+                    <pic:cNvPr id="0" name="Picture 4"/>
+                    <pic:cNvPicPr>
+                      <a:picLocks noChangeAspect="1" noChangeArrowheads="1"/>
+                    </pic:cNvPicPr>
+                  </pic:nvPicPr>
+                  <pic:blipFill>
+                    <a:blip r:embed="rId11" cstate="print">
+                      <a:extLst>
+                        <a:ext uri="{28A0092B-C50C-407E-A947-70E740481C1C}">
+                          <a14:useLocalDpi xmlns:a14="http://schemas.microsoft.com/office/drawing/2010/main" val="0"/>
+                        </a:ext>
+                      </a:extLst>
+                    </a:blip>
+                    <a:srcRect/>
+                    <a:stretch>
+                      <a:fillRect/>
+                    </a:stretch>
+                  </pic:blipFill>
+                  <pic:spPr bwMode="auto">
+                    <a:xfrm>
+                      <a:off x="0" y="0"/>
+                      <a:ext cx="5670550" cy="9245600"/>
+                    </a:xfrm>
+                    <a:prstGeom prst="rect">
+                      <a:avLst/>
+                    </a:prstGeom>
+                    <a:noFill/>
+                    <a:ln>
+                      <a:noFill/>
+                    </a:ln>
+                  </pic:spPr>
+                </pic:pic>
+              </a:graphicData>
+            </a:graphic>
+          </wp:inline>
+        </w:drawing>
+      </w:r>
+    </w:p>
+    <w:p>
+      <w:pPr>
+        <w:spacing w:before="0" w:after="0" w:line="360" w:lineRule="auto"/>
+        <w:jc w:val="center"/>
+        <w:rPr>
+          <w:lang w:val="en-US"/>
+        </w:rPr>
+      </w:pPr>
+      <w:r>
+        <w:rPr>
+          <w:noProof/>
+          <w:lang w:val="en-US"/>
+        </w:rPr>
+        <w:lastRenderedPageBreak/>
+        <w:drawing>
+          <wp:inline distT="0" distB="0" distL="0" distR="0" wp14:anchorId="568D71FC" wp14:editId="113109B1">
+            <wp:extent cx="6286500" cy="2622550"/>
+            <wp:effectExtent l="0" t="0" r="0" b="6350"/>
+            <wp:docPr id="5" name="Рисунок 5"/>
+            <wp:cNvGraphicFramePr>
+              <a:graphicFrameLocks xmlns:a="http://schemas.openxmlformats.org/drawingml/2006/main" noChangeAspect="1"/>
+            </wp:cNvGraphicFramePr>
+            <a:graphic xmlns:a="http://schemas.openxmlformats.org/drawingml/2006/main">
+              <a:graphicData uri="http://schemas.openxmlformats.org/drawingml/2006/picture">
+                <pic:pic xmlns:pic="http://schemas.openxmlformats.org/drawingml/2006/picture">
+                  <pic:nvPicPr>
+                    <pic:cNvPr id="0" name="Picture 5"/>
+                    <pic:cNvPicPr>
+                      <a:picLocks noChangeAspect="1" noChangeArrowheads="1"/>
+                    </pic:cNvPicPr>
+                  </pic:nvPicPr>
+                  <pic:blipFill>
+                    <a:blip r:embed="rId12" cstate="print">
+                      <a:extLst>
+                        <a:ext uri="{28A0092B-C50C-407E-A947-70E740481C1C}">
+                          <a14:useLocalDpi xmlns:a14="http://schemas.microsoft.com/office/drawing/2010/main" val="0"/>
+                        </a:ext>
+                      </a:extLst>
+                    </a:blip>
+                    <a:srcRect/>
+                    <a:stretch>
+                      <a:fillRect/>
+                    </a:stretch>
+                  </pic:blipFill>
+                  <pic:spPr bwMode="auto">
+                    <a:xfrm>
+                      <a:off x="0" y="0"/>
+                      <a:ext cx="6286500" cy="2622550"/>
+                    </a:xfrm>
+                    <a:prstGeom prst="rect">
+                      <a:avLst/>
+                    </a:prstGeom>
+                    <a:noFill/>
+                    <a:ln>
+                      <a:noFill/>
+                    </a:ln>
+                  </pic:spPr>
+                </pic:pic>
+              </a:graphicData>
+            </a:graphic>
+          </wp:inline>
+        </w:drawing>
+      </w:r>
+    </w:p>
+    <w:p>
+      <w:pPr>
+        <w:spacing w:before="0" w:after="0" w:line="360" w:lineRule="auto"/>
+        <w:jc w:val="center"/>
+        <w:rPr>
+          <w:lang w:val="en-US"/>
+        </w:rPr>
+      </w:pPr>
+    </w:p>
+    <w:p>
+      <w:pPr>
+        <w:spacing w:before="0" w:after="0" w:line="360" w:lineRule="auto"/>
         <w:ind w:firstLine="851"/>
         <w:rPr>
           <w:shd w:val="clear" w:color="auto" w:fill="FFFFFF"/>
@@ -350,7 +624,7 @@
       </w:pPr>
     </w:p>
     <w:sectPr>
-      <w:headerReference w:type="default" r:id="rId9"/>
+      <w:headerReference w:type="default" r:id="rId13"/>
       <w:pgSz w:w="11909" w:h="16834"/>
       <w:pgMar w:top="1134" w:right="567" w:bottom="1134" w:left="1418" w:header="720" w:footer="720" w:gutter="0"/>
       <w:pgNumType w:start="1"/>

</xml_diff>